<commit_message>
Add documents for upstream load-balance round robin strategy
</commit_message>
<xml_diff>
--- a/doc/Nginx HTTP Proxy.docx
+++ b/doc/Nginx HTTP Proxy.docx
@@ -19,9 +19,6 @@
     <w:p>
       <w:pPr>
         <w:pStyle w:val="Heading1"/>
-        <w:rPr>
-          <w:rFonts w:hint="eastAsia"/>
-        </w:rPr>
       </w:pPr>
       <w:r>
         <w:rPr>
@@ -34,9 +31,6 @@
       <w:pPr>
         <w:pStyle w:val="BodyTextFirstIndent"/>
         <w:ind w:firstLine="420"/>
-        <w:rPr>
-          <w:rFonts w:hint="eastAsia"/>
-        </w:rPr>
       </w:pPr>
       <w:r>
         <w:rPr>
@@ -67,9 +61,12 @@
       <w:pPr>
         <w:pStyle w:val="BodyTextFirstIndent"/>
         <w:ind w:firstLine="420"/>
-        <w:rPr>
-          <w:rFonts w:hint="eastAsia"/>
-        </w:rPr>
+      </w:pPr>
+    </w:p>
+    <w:p>
+      <w:pPr>
+        <w:pStyle w:val="BodyTextFirstIndent"/>
+        <w:ind w:firstLine="420"/>
       </w:pPr>
       <w:r>
         <w:rPr>
@@ -124,9 +121,6 @@
     <w:p>
       <w:pPr>
         <w:pStyle w:val="Heading1"/>
-        <w:rPr>
-          <w:rFonts w:hint="eastAsia"/>
-        </w:rPr>
       </w:pPr>
       <w:r>
         <w:rPr>
@@ -138,9 +132,6 @@
     <w:p>
       <w:pPr>
         <w:pStyle w:val="Heading2"/>
-        <w:rPr>
-          <w:rFonts w:hint="eastAsia"/>
-        </w:rPr>
       </w:pPr>
       <w:r>
         <w:rPr>
@@ -153,9 +144,6 @@
       <w:pPr>
         <w:pStyle w:val="BodyTextFirstIndent"/>
         <w:ind w:firstLine="420"/>
-        <w:rPr>
-          <w:rFonts w:hint="eastAsia"/>
-        </w:rPr>
       </w:pPr>
       <w:r>
         <w:rPr>
@@ -174,9 +162,6 @@
       <w:pPr>
         <w:pStyle w:val="BodyTextFirstIndent"/>
         <w:ind w:firstLine="420"/>
-        <w:rPr>
-          <w:rFonts w:hint="eastAsia"/>
-        </w:rPr>
       </w:pPr>
     </w:p>
     <w:p>
@@ -401,7 +386,7 @@
         <w:ind w:left="840"/>
         <w:jc w:val="left"/>
         <w:rPr>
-          <w:rFonts w:ascii="Courier New" w:eastAsiaTheme="minorEastAsia" w:hAnsi="Courier New" w:cs="Courier New" w:hint="eastAsia"/>
+          <w:rFonts w:ascii="Courier New" w:eastAsiaTheme="minorEastAsia" w:hAnsi="Courier New" w:cs="Courier New"/>
           <w:color w:val="000000"/>
           <w:kern w:val="0"/>
           <w:sz w:val="20"/>
@@ -665,7 +650,7 @@
         <w:ind w:left="840"/>
         <w:jc w:val="left"/>
         <w:rPr>
-          <w:rFonts w:ascii="Courier New" w:eastAsiaTheme="minorEastAsia" w:hAnsi="Courier New" w:cs="Courier New" w:hint="eastAsia"/>
+          <w:rFonts w:ascii="Courier New" w:eastAsiaTheme="minorEastAsia" w:hAnsi="Courier New" w:cs="Courier New"/>
           <w:color w:val="000000"/>
           <w:kern w:val="0"/>
           <w:sz w:val="20"/>
@@ -687,9 +672,6 @@
       <w:pPr>
         <w:pStyle w:val="BodyTextFirstIndent"/>
         <w:ind w:firstLine="420"/>
-        <w:rPr>
-          <w:rFonts w:hint="eastAsia"/>
-        </w:rPr>
       </w:pPr>
     </w:p>
     <w:p>
@@ -700,9 +682,6 @@
           <w:numId w:val="10"/>
         </w:numPr>
         <w:ind w:firstLineChars="0"/>
-        <w:rPr>
-          <w:rFonts w:hint="eastAsia"/>
-        </w:rPr>
       </w:pPr>
       <w:r>
         <w:rPr>
@@ -764,9 +743,6 @@
       <w:pPr>
         <w:pStyle w:val="BodyTextFirstIndent"/>
         <w:ind w:left="1140" w:firstLineChars="0" w:firstLine="0"/>
-        <w:rPr>
-          <w:rFonts w:hint="eastAsia"/>
-        </w:rPr>
       </w:pPr>
       <w:r>
         <w:rPr>
@@ -789,9 +765,6 @@
           <w:numId w:val="10"/>
         </w:numPr>
         <w:ind w:firstLineChars="0"/>
-        <w:rPr>
-          <w:rFonts w:hint="eastAsia"/>
-        </w:rPr>
       </w:pPr>
       <w:r>
         <w:rPr>
@@ -804,9 +777,6 @@
       <w:pPr>
         <w:pStyle w:val="BodyTextFirstIndent"/>
         <w:ind w:left="1140" w:firstLineChars="0" w:firstLine="0"/>
-        <w:rPr>
-          <w:rFonts w:hint="eastAsia"/>
-        </w:rPr>
       </w:pPr>
       <w:r>
         <w:rPr>
@@ -859,9 +829,6 @@
           <w:numId w:val="10"/>
         </w:numPr>
         <w:ind w:firstLineChars="0"/>
-        <w:rPr>
-          <w:rFonts w:hint="eastAsia"/>
-        </w:rPr>
       </w:pPr>
       <w:r>
         <w:rPr>
@@ -874,9 +841,6 @@
       <w:pPr>
         <w:pStyle w:val="BodyTextFirstIndent"/>
         <w:ind w:left="1140" w:firstLineChars="0" w:firstLine="0"/>
-        <w:rPr>
-          <w:rFonts w:hint="eastAsia"/>
-        </w:rPr>
       </w:pPr>
       <w:r>
         <w:rPr>
@@ -942,9 +906,6 @@
     <w:p>
       <w:pPr>
         <w:pStyle w:val="Heading2"/>
-        <w:rPr>
-          <w:rFonts w:hint="eastAsia"/>
-        </w:rPr>
       </w:pPr>
       <w:r>
         <w:rPr>
@@ -963,9 +924,6 @@
       <w:pPr>
         <w:pStyle w:val="BodyTextFirstIndent"/>
         <w:ind w:firstLine="420"/>
-        <w:rPr>
-          <w:rFonts w:hint="eastAsia"/>
-        </w:rPr>
       </w:pPr>
       <w:r>
         <w:rPr>
@@ -1006,9 +964,6 @@
           <w:numId w:val="10"/>
         </w:numPr>
         <w:ind w:firstLineChars="0"/>
-        <w:rPr>
-          <w:rFonts w:hint="eastAsia"/>
-        </w:rPr>
       </w:pPr>
       <w:r>
         <w:rPr>
@@ -1069,9 +1024,6 @@
       <w:pPr>
         <w:pStyle w:val="BodyTextFirstIndent"/>
         <w:ind w:left="1140" w:firstLineChars="0" w:firstLine="0"/>
-        <w:rPr>
-          <w:rFonts w:hint="eastAsia"/>
-        </w:rPr>
       </w:pPr>
       <w:r>
         <w:rPr>
@@ -1094,9 +1046,6 @@
           <w:numId w:val="10"/>
         </w:numPr>
         <w:ind w:firstLineChars="0"/>
-        <w:rPr>
-          <w:rFonts w:hint="eastAsia"/>
-        </w:rPr>
       </w:pPr>
       <w:r>
         <w:rPr>
@@ -1109,9 +1058,6 @@
       <w:pPr>
         <w:pStyle w:val="BodyTextFirstIndent"/>
         <w:ind w:left="1140" w:firstLineChars="0" w:firstLine="0"/>
-        <w:rPr>
-          <w:rFonts w:hint="eastAsia"/>
-        </w:rPr>
       </w:pPr>
       <w:r>
         <w:rPr>
@@ -1134,9 +1080,6 @@
           <w:numId w:val="10"/>
         </w:numPr>
         <w:ind w:firstLineChars="0"/>
-        <w:rPr>
-          <w:rFonts w:hint="eastAsia"/>
-        </w:rPr>
       </w:pPr>
       <w:r>
         <w:rPr>
@@ -1149,9 +1092,6 @@
       <w:pPr>
         <w:pStyle w:val="BodyTextFirstIndent"/>
         <w:ind w:left="1140" w:firstLineChars="0" w:firstLine="0"/>
-        <w:rPr>
-          <w:rFonts w:hint="eastAsia"/>
-        </w:rPr>
       </w:pPr>
       <w:r>
         <w:rPr>
@@ -1168,9 +1108,6 @@
           <w:numId w:val="10"/>
         </w:numPr>
         <w:ind w:firstLineChars="0"/>
-        <w:rPr>
-          <w:rFonts w:hint="eastAsia"/>
-        </w:rPr>
       </w:pPr>
       <w:r>
         <w:rPr>
@@ -1183,9 +1120,6 @@
       <w:pPr>
         <w:pStyle w:val="BodyTextFirstIndent"/>
         <w:ind w:left="1140" w:firstLineChars="0" w:firstLine="0"/>
-        <w:rPr>
-          <w:rFonts w:hint="eastAsia"/>
-        </w:rPr>
       </w:pPr>
       <w:r>
         <w:rPr>
@@ -1221,9 +1155,6 @@
     <w:p>
       <w:pPr>
         <w:pStyle w:val="Heading1"/>
-        <w:rPr>
-          <w:rFonts w:hint="eastAsia"/>
-        </w:rPr>
       </w:pPr>
       <w:r>
         <w:rPr>
@@ -1248,9 +1179,6 @@
       <w:pPr>
         <w:pStyle w:val="BodyTextFirstIndent"/>
         <w:ind w:firstLine="420"/>
-        <w:rPr>
-          <w:rFonts w:hint="eastAsia"/>
-        </w:rPr>
       </w:pPr>
       <w:r>
         <w:rPr>
@@ -1316,9 +1244,6 @@
     <w:p>
       <w:pPr>
         <w:pStyle w:val="Heading2"/>
-        <w:rPr>
-          <w:rFonts w:hint="eastAsia"/>
-        </w:rPr>
       </w:pPr>
       <w:r>
         <w:rPr>
@@ -1331,9 +1256,6 @@
       <w:pPr>
         <w:pStyle w:val="BodyTextFirstIndent"/>
         <w:ind w:firstLine="420"/>
-        <w:rPr>
-          <w:rFonts w:hint="eastAsia"/>
-        </w:rPr>
       </w:pPr>
       <w:r>
         <w:rPr>
@@ -1381,9 +1303,6 @@
     <w:p>
       <w:pPr>
         <w:pStyle w:val="Heading2"/>
-        <w:rPr>
-          <w:rFonts w:hint="eastAsia"/>
-        </w:rPr>
       </w:pPr>
       <w:r>
         <w:rPr>
@@ -1396,9 +1315,6 @@
       <w:pPr>
         <w:pStyle w:val="BodyTextFirstIndent"/>
         <w:ind w:firstLine="420"/>
-        <w:rPr>
-          <w:rFonts w:hint="eastAsia"/>
-        </w:rPr>
       </w:pPr>
       <w:r>
         <w:rPr>
@@ -1422,9 +1338,6 @@
     <w:p>
       <w:pPr>
         <w:pStyle w:val="Heading2"/>
-        <w:rPr>
-          <w:rFonts w:hint="eastAsia"/>
-        </w:rPr>
       </w:pPr>
       <w:r>
         <w:rPr>
@@ -1441,9 +1354,6 @@
           <w:numId w:val="10"/>
         </w:numPr>
         <w:ind w:firstLineChars="0"/>
-        <w:rPr>
-          <w:rFonts w:hint="eastAsia"/>
-        </w:rPr>
       </w:pPr>
       <w:r>
         <w:rPr>
@@ -1456,9 +1366,6 @@
       <w:pPr>
         <w:pStyle w:val="BodyTextFirstIndent"/>
         <w:ind w:left="1140" w:firstLineChars="0" w:firstLine="0"/>
-        <w:rPr>
-          <w:rFonts w:hint="eastAsia"/>
-        </w:rPr>
       </w:pPr>
       <w:r>
         <w:rPr>
@@ -1487,9 +1394,6 @@
           <w:numId w:val="10"/>
         </w:numPr>
         <w:ind w:firstLineChars="0"/>
-        <w:rPr>
-          <w:rFonts w:hint="eastAsia"/>
-        </w:rPr>
       </w:pPr>
       <w:r>
         <w:rPr>
@@ -1502,9 +1406,6 @@
       <w:pPr>
         <w:pStyle w:val="BodyTextFirstIndent"/>
         <w:ind w:left="1140" w:firstLineChars="0" w:firstLine="0"/>
-        <w:rPr>
-          <w:rFonts w:hint="eastAsia"/>
-        </w:rPr>
       </w:pPr>
       <w:r>
         <w:rPr>
@@ -1539,9 +1440,6 @@
           <w:numId w:val="10"/>
         </w:numPr>
         <w:ind w:firstLineChars="0"/>
-        <w:rPr>
-          <w:rFonts w:hint="eastAsia"/>
-        </w:rPr>
       </w:pPr>
       <w:r>
         <w:rPr>
@@ -1554,9 +1452,6 @@
       <w:pPr>
         <w:pStyle w:val="BodyTextFirstIndent"/>
         <w:ind w:left="1140" w:firstLineChars="0" w:firstLine="0"/>
-        <w:rPr>
-          <w:rFonts w:hint="eastAsia"/>
-        </w:rPr>
       </w:pPr>
       <w:r>
         <w:rPr>
@@ -1597,9 +1492,6 @@
           <w:numId w:val="10"/>
         </w:numPr>
         <w:ind w:firstLineChars="0"/>
-        <w:rPr>
-          <w:rFonts w:hint="eastAsia"/>
-        </w:rPr>
       </w:pPr>
       <w:r>
         <w:rPr>
@@ -1612,9 +1504,6 @@
       <w:pPr>
         <w:pStyle w:val="BodyTextFirstIndent"/>
         <w:ind w:left="1140" w:firstLineChars="0" w:firstLine="0"/>
-        <w:rPr>
-          <w:rFonts w:hint="eastAsia"/>
-        </w:rPr>
       </w:pPr>
       <w:r>
         <w:rPr>
@@ -1638,9 +1527,6 @@
     <w:p>
       <w:pPr>
         <w:pStyle w:val="Heading2"/>
-        <w:rPr>
-          <w:rFonts w:hint="eastAsia"/>
-        </w:rPr>
       </w:pPr>
       <w:r>
         <w:rPr>
@@ -1653,9 +1539,6 @@
       <w:pPr>
         <w:pStyle w:val="BodyTextFirstIndent"/>
         <w:ind w:firstLine="420"/>
-        <w:rPr>
-          <w:rFonts w:hint="eastAsia"/>
-        </w:rPr>
       </w:pPr>
       <w:r>
         <w:rPr>
@@ -1679,9 +1562,6 @@
     <w:p>
       <w:pPr>
         <w:pStyle w:val="Heading2"/>
-        <w:rPr>
-          <w:rFonts w:hint="eastAsia"/>
-        </w:rPr>
       </w:pPr>
       <w:r>
         <w:rPr>
@@ -1694,9 +1574,6 @@
       <w:pPr>
         <w:pStyle w:val="BodyTextFirstIndent"/>
         <w:ind w:firstLine="420"/>
-        <w:rPr>
-          <w:rFonts w:hint="eastAsia"/>
-        </w:rPr>
       </w:pPr>
       <w:r>
         <w:rPr>
@@ -1720,9 +1597,6 @@
     <w:p>
       <w:pPr>
         <w:pStyle w:val="Heading2"/>
-        <w:rPr>
-          <w:rFonts w:hint="eastAsia"/>
-        </w:rPr>
       </w:pPr>
       <w:r>
         <w:rPr>
@@ -1735,9 +1609,6 @@
       <w:pPr>
         <w:pStyle w:val="BodyTextFirstIndent"/>
         <w:ind w:firstLine="420"/>
-        <w:rPr>
-          <w:rFonts w:hint="eastAsia"/>
-        </w:rPr>
       </w:pPr>
       <w:r>
         <w:rPr>
@@ -1761,9 +1632,6 @@
     <w:p>
       <w:pPr>
         <w:pStyle w:val="Heading2"/>
-        <w:rPr>
-          <w:rFonts w:hint="eastAsia"/>
-        </w:rPr>
       </w:pPr>
       <w:r>
         <w:rPr>
@@ -1776,9 +1644,6 @@
       <w:pPr>
         <w:pStyle w:val="BodyTextFirstIndent"/>
         <w:ind w:firstLine="420"/>
-        <w:rPr>
-          <w:rFonts w:hint="eastAsia"/>
-        </w:rPr>
       </w:pPr>
       <w:r>
         <w:rPr>
@@ -1826,9 +1691,6 @@
     <w:p>
       <w:pPr>
         <w:pStyle w:val="Heading1"/>
-        <w:rPr>
-          <w:rFonts w:hint="eastAsia"/>
-        </w:rPr>
       </w:pPr>
       <w:r>
         <w:rPr>
@@ -1841,9 +1703,6 @@
       <w:pPr>
         <w:pStyle w:val="BodyTextFirstIndent"/>
         <w:ind w:firstLine="420"/>
-        <w:rPr>
-          <w:rFonts w:hint="eastAsia"/>
-        </w:rPr>
       </w:pPr>
       <w:r>
         <w:rPr>
@@ -1907,9 +1766,6 @@
       <w:pPr>
         <w:pStyle w:val="BodyTextFirstIndent"/>
         <w:ind w:firstLine="420"/>
-        <w:rPr>
-          <w:rFonts w:hint="eastAsia"/>
-        </w:rPr>
       </w:pPr>
       <w:r>
         <w:t>F</w:t>
@@ -1979,9 +1835,6 @@
       <w:pPr>
         <w:pStyle w:val="BodyTextFirstIndent"/>
         <w:ind w:firstLine="420"/>
-        <w:rPr>
-          <w:rFonts w:hint="eastAsia"/>
-        </w:rPr>
       </w:pPr>
       <w:r>
         <w:rPr>
@@ -2018,9 +1871,6 @@
       <w:pPr>
         <w:pStyle w:val="BodyTextFirstIndent"/>
         <w:ind w:firstLine="420"/>
-        <w:rPr>
-          <w:rFonts w:hint="eastAsia"/>
-        </w:rPr>
       </w:pPr>
       <w:r>
         <w:rPr>
@@ -2043,9 +1893,6 @@
           <w:numId w:val="10"/>
         </w:numPr>
         <w:ind w:firstLineChars="0"/>
-        <w:rPr>
-          <w:rFonts w:hint="eastAsia"/>
-        </w:rPr>
       </w:pPr>
       <w:r>
         <w:rPr>
@@ -2068,9 +1915,6 @@
           <w:numId w:val="10"/>
         </w:numPr>
         <w:ind w:firstLineChars="0"/>
-        <w:rPr>
-          <w:rFonts w:hint="eastAsia"/>
-        </w:rPr>
       </w:pPr>
       <w:r>
         <w:rPr>
@@ -2113,6 +1957,89 @@
         <w:rPr>
           <w:rFonts w:hint="eastAsia"/>
         </w:rPr>
+        <w:t>选择一台上游服务器</w:t>
+      </w:r>
+    </w:p>
+    <w:p>
+      <w:pPr>
+        <w:pStyle w:val="BodyTextFirstIndent"/>
+        <w:ind w:firstLine="420"/>
+        <w:rPr>
+          <w:rFonts w:hint="eastAsia"/>
+        </w:rPr>
+      </w:pPr>
+      <w:r>
+        <w:rPr>
+          <w:rFonts w:hint="eastAsia"/>
+        </w:rPr>
+        <w:t>参见</w:t>
+      </w:r>
+      <w:r>
+        <w:rPr>
+          <w:rFonts w:hint="eastAsia"/>
+        </w:rPr>
+        <w:t>&lt;Nginx HTTP Load-Balance&gt;</w:t>
+      </w:r>
+    </w:p>
+    <w:p>
+      <w:pPr>
+        <w:pStyle w:val="BodyTextFirstIndent"/>
+        <w:ind w:firstLine="420"/>
+        <w:rPr>
+          <w:rFonts w:hint="eastAsia"/>
+        </w:rPr>
+      </w:pPr>
+      <w:r>
+        <w:rPr>
+          <w:rFonts w:hint="eastAsia"/>
+        </w:rPr>
+        <w:t>选择结果写到</w:t>
+      </w:r>
+      <w:r>
+        <w:rPr>
+          <w:rFonts w:hint="eastAsia"/>
+        </w:rPr>
+        <w:t>ngx_peer_connection_t</w:t>
+      </w:r>
+      <w:r>
+        <w:rPr>
+          <w:rFonts w:hint="eastAsia"/>
+        </w:rPr>
+        <w:t>的</w:t>
+      </w:r>
+      <w:r>
+        <w:rPr>
+          <w:rFonts w:hint="eastAsia"/>
+        </w:rPr>
+        <w:t>address</w:t>
+      </w:r>
+      <w:r>
+        <w:rPr>
+          <w:rFonts w:hint="eastAsia"/>
+        </w:rPr>
+        <w:t xml:space="preserve"> </w:t>
+      </w:r>
+      <w:r>
+        <w:rPr>
+          <w:rFonts w:hint="eastAsia"/>
+        </w:rPr>
+        <w:t>(sockaddr)</w:t>
+      </w:r>
+      <w:r>
+        <w:rPr>
+          <w:rFonts w:hint="eastAsia"/>
+        </w:rPr>
+        <w:t>字段。</w:t>
+      </w:r>
+    </w:p>
+    <w:p>
+      <w:pPr>
+        <w:pStyle w:val="Heading1"/>
+      </w:pPr>
+      <w:r>
+        <w:rPr>
+          <w:rFonts w:hint="eastAsia"/>
+        </w:rPr>
         <w:t>连接服务器</w:t>
       </w:r>
     </w:p>
@@ -2120,9 +2047,6 @@
       <w:pPr>
         <w:pStyle w:val="BodyTextFirstIndent"/>
         <w:ind w:firstLine="420"/>
-        <w:rPr>
-          <w:rFonts w:hint="eastAsia"/>
-        </w:rPr>
       </w:pPr>
       <w:r>
         <w:rPr>
@@ -2183,9 +2107,6 @@
       <w:pPr>
         <w:pStyle w:val="BodyTextFirstIndent"/>
         <w:ind w:firstLine="420"/>
-        <w:rPr>
-          <w:rFonts w:hint="eastAsia"/>
-        </w:rPr>
       </w:pPr>
       <w:r>
         <w:rPr>
@@ -2226,9 +2147,6 @@
           <w:numId w:val="11"/>
         </w:numPr>
         <w:ind w:firstLineChars="0"/>
-        <w:rPr>
-          <w:rFonts w:hint="eastAsia"/>
-        </w:rPr>
       </w:pPr>
       <w:r>
         <w:rPr>
@@ -2241,9 +2159,6 @@
       <w:pPr>
         <w:pStyle w:val="BodyTextFirstIndent"/>
         <w:ind w:left="720" w:firstLine="420"/>
-        <w:rPr>
-          <w:rFonts w:hint="eastAsia"/>
-        </w:rPr>
       </w:pPr>
       <w:r>
         <w:rPr>
@@ -2322,9 +2237,6 @@
       <w:pPr>
         <w:pStyle w:val="BodyTextFirstIndent"/>
         <w:ind w:left="720" w:firstLine="420"/>
-        <w:rPr>
-          <w:rFonts w:hint="eastAsia"/>
-        </w:rPr>
       </w:pPr>
       <w:r>
         <w:rPr>
@@ -2401,9 +2313,6 @@
           <w:numId w:val="11"/>
         </w:numPr>
         <w:ind w:firstLineChars="0"/>
-        <w:rPr>
-          <w:rFonts w:hint="eastAsia"/>
-        </w:rPr>
       </w:pPr>
       <w:r>
         <w:rPr>
@@ -2416,9 +2325,6 @@
       <w:pPr>
         <w:pStyle w:val="BodyTextFirstIndent"/>
         <w:ind w:left="1140" w:firstLineChars="0" w:firstLine="0"/>
-        <w:rPr>
-          <w:rFonts w:hint="eastAsia"/>
-        </w:rPr>
       </w:pPr>
       <w:r>
         <w:rPr>
@@ -2435,9 +2341,6 @@
           <w:numId w:val="12"/>
         </w:numPr>
         <w:ind w:firstLineChars="0"/>
-        <w:rPr>
-          <w:rFonts w:hint="eastAsia"/>
-        </w:rPr>
       </w:pPr>
       <w:r>
         <w:rPr>
@@ -2454,9 +2357,6 @@
           <w:numId w:val="12"/>
         </w:numPr>
         <w:ind w:firstLineChars="0"/>
-        <w:rPr>
-          <w:rFonts w:hint="eastAsia"/>
-        </w:rPr>
       </w:pPr>
       <w:r>
         <w:rPr>
@@ -2473,9 +2373,6 @@
           <w:numId w:val="11"/>
         </w:numPr>
         <w:ind w:firstLineChars="0"/>
-        <w:rPr>
-          <w:rFonts w:hint="eastAsia"/>
-        </w:rPr>
       </w:pPr>
       <w:r>
         <w:rPr>
@@ -2488,9 +2385,6 @@
       <w:pPr>
         <w:pStyle w:val="BodyTextFirstIndent"/>
         <w:ind w:left="1140" w:firstLineChars="0" w:firstLine="0"/>
-        <w:rPr>
-          <w:rFonts w:hint="eastAsia"/>
-        </w:rPr>
       </w:pPr>
       <w:r>
         <w:rPr>
@@ -2527,9 +2421,6 @@
       <w:pPr>
         <w:pStyle w:val="BodyTextFirstIndent"/>
         <w:ind w:left="1140" w:firstLineChars="0" w:firstLine="0"/>
-        <w:rPr>
-          <w:rFonts w:hint="eastAsia"/>
-        </w:rPr>
       </w:pPr>
       <w:r>
         <w:rPr>
@@ -2565,9 +2456,6 @@
     <w:p>
       <w:pPr>
         <w:pStyle w:val="Heading1"/>
-        <w:rPr>
-          <w:rFonts w:hint="eastAsia"/>
-        </w:rPr>
       </w:pPr>
       <w:r>
         <w:rPr>
@@ -2579,9 +2467,6 @@
     <w:p>
       <w:pPr>
         <w:pStyle w:val="Heading1"/>
-        <w:rPr>
-          <w:rFonts w:hint="eastAsia"/>
-        </w:rPr>
       </w:pPr>
       <w:r>
         <w:rPr>
@@ -2606,9 +2491,6 @@
       <w:pPr>
         <w:pStyle w:val="BodyTextFirstIndent"/>
         <w:ind w:firstLine="420"/>
-        <w:rPr>
-          <w:rFonts w:hint="eastAsia"/>
-        </w:rPr>
       </w:pPr>
       <w:r>
         <w:rPr>
@@ -2669,9 +2551,6 @@
       <w:pPr>
         <w:pStyle w:val="BodyTextFirstIndent"/>
         <w:ind w:firstLine="420"/>
-        <w:rPr>
-          <w:rFonts w:hint="eastAsia"/>
-        </w:rPr>
       </w:pPr>
       <w:r>
         <w:rPr>
@@ -2720,9 +2599,6 @@
       <w:pPr>
         <w:pStyle w:val="BodyTextFirstIndent"/>
         <w:ind w:firstLine="420"/>
-        <w:rPr>
-          <w:rFonts w:hint="eastAsia"/>
-        </w:rPr>
       </w:pPr>
       <w:r>
         <w:rPr>
@@ -2747,9 +2623,6 @@
       <w:pPr>
         <w:pStyle w:val="BodyTextFirstIndent"/>
         <w:ind w:firstLine="420"/>
-        <w:rPr>
-          <w:rFonts w:hint="eastAsia"/>
-        </w:rPr>
       </w:pPr>
       <w:r>
         <w:rPr>
@@ -2798,9 +2671,6 @@
       <w:pPr>
         <w:pStyle w:val="BodyTextFirstIndent"/>
         <w:ind w:firstLine="420"/>
-        <w:rPr>
-          <w:rFonts w:hint="eastAsia"/>
-        </w:rPr>
       </w:pPr>
       <w:r>
         <w:rPr>
@@ -2860,9 +2730,6 @@
     <w:p>
       <w:pPr>
         <w:pStyle w:val="Heading1"/>
-        <w:rPr>
-          <w:rFonts w:hint="eastAsia"/>
-        </w:rPr>
       </w:pPr>
       <w:r>
         <w:rPr>
@@ -2887,9 +2754,6 @@
       <w:pPr>
         <w:pStyle w:val="BodyTextFirstIndent"/>
         <w:ind w:left="420" w:firstLineChars="0" w:firstLine="0"/>
-        <w:rPr>
-          <w:rFonts w:hint="eastAsia"/>
-        </w:rPr>
       </w:pPr>
       <w:r>
         <w:rPr>
@@ -2914,9 +2778,6 @@
       <w:pPr>
         <w:pStyle w:val="BodyTextFirstIndent"/>
         <w:ind w:left="420" w:firstLineChars="0" w:firstLine="0"/>
-        <w:rPr>
-          <w:rFonts w:hint="eastAsia"/>
-        </w:rPr>
       </w:pPr>
       <w:r>
         <w:rPr>
@@ -2965,9 +2826,6 @@
       <w:pPr>
         <w:pStyle w:val="BodyTextFirstIndent"/>
         <w:ind w:firstLine="420"/>
-        <w:rPr>
-          <w:rFonts w:hint="eastAsia"/>
-        </w:rPr>
       </w:pPr>
       <w:r>
         <w:rPr>
@@ -2992,9 +2850,6 @@
       <w:pPr>
         <w:pStyle w:val="BodyTextFirstIndent"/>
         <w:ind w:firstLine="420"/>
-        <w:rPr>
-          <w:rFonts w:hint="eastAsia"/>
-        </w:rPr>
       </w:pPr>
       <w:r>
         <w:rPr>
@@ -3031,9 +2886,6 @@
       <w:pPr>
         <w:pStyle w:val="BodyTextFirstIndent"/>
         <w:ind w:firstLine="420"/>
-        <w:rPr>
-          <w:rFonts w:hint="eastAsia"/>
-        </w:rPr>
       </w:pPr>
       <w:r>
         <w:rPr>
@@ -3082,9 +2934,6 @@
       <w:pPr>
         <w:pStyle w:val="BodyTextFirstIndent"/>
         <w:ind w:firstLine="420"/>
-        <w:rPr>
-          <w:rFonts w:hint="eastAsia"/>
-        </w:rPr>
       </w:pPr>
       <w:r>
         <w:rPr>

</xml_diff>